<commit_message>
Modification de la sémentique de la page Mentions Légales
</commit_message>
<xml_diff>
--- a/Ressource/CONDITIONS GÉNÉRALES DE VENTE.docx
+++ b/Ressource/CONDITIONS GÉNÉRALES DE VENTE.docx
@@ -1,6 +1,6 @@
 
 <file path=word/document.xml><?xml version="1.0" encoding="utf-8"?>
-<w:document xmlns:wpc="http://schemas.microsoft.com/office/word/2010/wordprocessingCanvas" xmlns:cx="http://schemas.microsoft.com/office/drawing/2014/chartex" xmlns:cx1="http://schemas.microsoft.com/office/drawing/2015/9/8/chartex" xmlns:cx2="http://schemas.microsoft.com/office/drawing/2015/10/21/chartex" xmlns:cx3="http://schemas.microsoft.com/office/drawing/2016/5/9/chartex" xmlns:cx4="http://schemas.microsoft.com/office/drawing/2016/5/10/chartex" xmlns:cx5="http://schemas.microsoft.com/office/drawing/2016/5/11/chartex" xmlns:cx6="http://schemas.microsoft.com/office/drawing/2016/5/12/chartex" xmlns:cx7="http://schemas.microsoft.com/office/drawing/2016/5/13/chartex" xmlns:cx8="http://schemas.microsoft.com/office/drawing/2016/5/14/chartex" xmlns:mc="http://schemas.openxmlformats.org/markup-compatibility/2006" xmlns:aink="http://schemas.microsoft.com/office/drawing/2016/ink" xmlns:am3d="http://schemas.microsoft.com/office/drawing/2017/model3d" xmlns:o="urn:schemas-microsoft-com:office:office" xmlns:r="http://schemas.openxmlformats.org/officeDocument/2006/relationships" xmlns:m="http://schemas.openxmlformats.org/officeDocument/2006/math" xmlns:v="urn:schemas-microsoft-com:vml" xmlns:wp14="http://schemas.microsoft.com/office/word/2010/wordprocessingDrawing" xmlns:wp="http://schemas.openxmlformats.org/drawingml/2006/wordprocessingDrawing" xmlns:w10="urn:schemas-microsoft-com:office:word" xmlns:w="http://schemas.openxmlformats.org/wordprocessingml/2006/main" xmlns:w14="http://schemas.microsoft.com/office/word/2010/wordml" xmlns:w15="http://schemas.microsoft.com/office/word/2012/wordml" xmlns:w16cid="http://schemas.microsoft.com/office/word/2016/wordml/cid" xmlns:w16se="http://schemas.microsoft.com/office/word/2015/wordml/symex" xmlns:wpg="http://schemas.microsoft.com/office/word/2010/wordprocessingGroup" xmlns:wpi="http://schemas.microsoft.com/office/word/2010/wordprocessingInk" xmlns:wne="http://schemas.microsoft.com/office/word/2006/wordml" xmlns:wps="http://schemas.microsoft.com/office/word/2010/wordprocessingShape" mc:Ignorable="w14 w15 w16se w16cid wp14">
+<w:document xmlns:wpc="http://schemas.microsoft.com/office/word/2010/wordprocessingCanvas" xmlns:cx="http://schemas.microsoft.com/office/drawing/2014/chartex" xmlns:cx1="http://schemas.microsoft.com/office/drawing/2015/9/8/chartex" xmlns:cx2="http://schemas.microsoft.com/office/drawing/2015/10/21/chartex" xmlns:cx3="http://schemas.microsoft.com/office/drawing/2016/5/9/chartex" xmlns:cx4="http://schemas.microsoft.com/office/drawing/2016/5/10/chartex" xmlns:cx5="http://schemas.microsoft.com/office/drawing/2016/5/11/chartex" xmlns:cx6="http://schemas.microsoft.com/office/drawing/2016/5/12/chartex" xmlns:cx7="http://schemas.microsoft.com/office/drawing/2016/5/13/chartex" xmlns:cx8="http://schemas.microsoft.com/office/drawing/2016/5/14/chartex" xmlns:mc="http://schemas.openxmlformats.org/markup-compatibility/2006" xmlns:aink="http://schemas.microsoft.com/office/drawing/2016/ink" xmlns:am3d="http://schemas.microsoft.com/office/drawing/2017/model3d" xmlns:o="urn:schemas-microsoft-com:office:office" xmlns:oel="http://schemas.microsoft.com/office/2019/extlst" xmlns:r="http://schemas.openxmlformats.org/officeDocument/2006/relationships" xmlns:m="http://schemas.openxmlformats.org/officeDocument/2006/math" xmlns:v="urn:schemas-microsoft-com:vml" xmlns:wp14="http://schemas.microsoft.com/office/word/2010/wordprocessingDrawing" xmlns:wp="http://schemas.openxmlformats.org/drawingml/2006/wordprocessingDrawing" xmlns:w10="urn:schemas-microsoft-com:office:word" xmlns:w="http://schemas.openxmlformats.org/wordprocessingml/2006/main" xmlns:w14="http://schemas.microsoft.com/office/word/2010/wordml" xmlns:w15="http://schemas.microsoft.com/office/word/2012/wordml" xmlns:w16cex="http://schemas.microsoft.com/office/word/2018/wordml/cex" xmlns:w16cid="http://schemas.microsoft.com/office/word/2016/wordml/cid" xmlns:w16="http://schemas.microsoft.com/office/word/2018/wordml" xmlns:w16du="http://schemas.microsoft.com/office/word/2023/wordml/word16du" xmlns:w16sdtdh="http://schemas.microsoft.com/office/word/2020/wordml/sdtdatahash" xmlns:w16sdtfl="http://schemas.microsoft.com/office/word/2024/wordml/sdtformatlock" xmlns:w16se="http://schemas.microsoft.com/office/word/2015/wordml/symex" xmlns:wpg="http://schemas.microsoft.com/office/word/2010/wordprocessingGroup" xmlns:wpi="http://schemas.microsoft.com/office/word/2010/wordprocessingInk" xmlns:wne="http://schemas.microsoft.com/office/word/2006/wordml" xmlns:wps="http://schemas.microsoft.com/office/word/2010/wordprocessingShape" mc:Ignorable="w14 w15 w16se w16cid w16 w16cex w16sdtdh w16sdtfl w16du wp14">
   <w:body>
     <w:p/>
     <w:p/>
@@ -15,24 +15,18 @@
     <w:p/>
     <w:p>
       <w:r>
+        <w:t xml:space="preserve">PARTIE 1 – DISPOSITIONS COMMUNES AUX PARTICULIERS ET ENTREPRISES </w:t>
+      </w:r>
+    </w:p>
+    <w:p/>
+    <w:p>
+      <w:r>
         <w:t>Article 1 – Objet</w:t>
       </w:r>
     </w:p>
     <w:p>
       <w:r>
-        <w:t xml:space="preserve">Les présentes Conditions Générales de Vente (CGV) ont pour objet de définir les droits et obligations des parties dans le cadre de la prestation de services photographiques fournie par L’Atelier Photo Montpellier, représenté par </w:t>
-      </w:r>
-      <w:r>
-        <w:t xml:space="preserve">la Parenthèse Photo Anne SAUNIER 13 Allée des Platanes 34 790 GRABELS </w:t>
-      </w:r>
-      <w:r>
-        <w:t xml:space="preserve">immatriculé sous le numéro SIRET </w:t>
-      </w:r>
-      <w:r>
-        <w:t>802 558 825</w:t>
-      </w:r>
-      <w:r>
-        <w:t xml:space="preserve"> </w:t>
+        <w:t xml:space="preserve">Les présentes Conditions Générales de Vente (CGV) ont pour objet de définir les droits et obligations des parties dans le cadre de la prestation de services photographiques fournie par L’Atelier Photo Montpellier, représenté par la Parenthèse Photo Anne SAUNIER 13 Allée des Platanes 34 790 GRABELS immatriculé sous le numéro SIRET 802 558 825 </w:t>
       </w:r>
     </w:p>
     <w:p/>
@@ -41,15 +35,6 @@
         <w:t xml:space="preserve">Toute commande implique l’adhésion sans réserve du client aux présentes CGV, sauf conditions particulières convenues par écrit entre les parties.  </w:t>
       </w:r>
     </w:p>
-    <w:p>
-      <w:bookmarkStart w:id="0" w:name="_GoBack"/>
-      <w:bookmarkEnd w:id="0"/>
-    </w:p>
-    <w:p>
-      <w:r>
-        <w:t xml:space="preserve">PARTIE 1 – DISPOSITIONS COMMUNES AUX PARTICULIERS ET ENTREPRISES </w:t>
-      </w:r>
-    </w:p>
     <w:p/>
     <w:p>
       <w:r>
@@ -95,13 +80,7 @@
       </w:r>
       <w:proofErr w:type="gramEnd"/>
       <w:r>
-        <w:t xml:space="preserve">: Les tarifs des prestations sont exprimés en euros (€) </w:t>
-      </w:r>
-      <w:r>
-        <w:t xml:space="preserve">et en HT auquel s’ajoute la TVA dont le taux actuellement est de 20 % </w:t>
-      </w:r>
-      <w:r>
-        <w:t xml:space="preserve">et sont détaillés sur le site internet ou sur devis personnalisé. Ils peuvent être modifiés à tout moment sans préavis, mais les prestations sont facturées sur la base du tarif en vigueur au moment de la réservation.  </w:t>
+        <w:t xml:space="preserve">: Les tarifs des prestations sont exprimés en euros (€) et en HT auquel s’ajoute la TVA dont le taux actuellement est de 20 % et sont détaillés sur le site internet ou sur devis personnalisé. Ils peuvent être modifiés à tout moment sans préavis, mais les prestations sont facturées sur la base du tarif en vigueur au moment de la réservation.  </w:t>
       </w:r>
     </w:p>
     <w:p/>
@@ -117,13 +96,7 @@
     </w:p>
     <w:p>
       <w:r>
-        <w:t>- Le solde est dû au plus tard le jour de la prestation</w:t>
-      </w:r>
-      <w:r>
-        <w:t xml:space="preserve"> </w:t>
-      </w:r>
-      <w:r>
-        <w:t xml:space="preserve">pour les particuliers et à réception de facture pour les entreprises (paiement sous 30 jours maximum).  </w:t>
+        <w:t xml:space="preserve">- Le solde est dû au plus tard le jour de la prestation pour les particuliers et à réception de facture pour les entreprises (paiement sous 30 jours maximum).  </w:t>
       </w:r>
     </w:p>
     <w:p>
@@ -185,13 +158,7 @@
     </w:p>
     <w:p>
       <w:r>
-        <w:t>- Si l’annulation intervient moins de 48 heures</w:t>
-      </w:r>
-      <w:r>
-        <w:t xml:space="preserve"> </w:t>
-      </w:r>
-      <w:r>
-        <w:t xml:space="preserve">avant la prestation, 100% du montant total sera facturé.  </w:t>
+        <w:t xml:space="preserve">- Si l’annulation intervient moins de 48 heures avant la prestation, 100% du montant total sera facturé.  </w:t>
       </w:r>
     </w:p>
     <w:p/>
@@ -224,19 +191,7 @@
     </w:p>
     <w:p>
       <w:r>
-        <w:t xml:space="preserve">- Les photos sont livrées sous format numérique en haute définition </w:t>
-      </w:r>
-      <w:r>
-        <w:t>2</w:t>
-      </w:r>
-      <w:r>
-        <w:t xml:space="preserve"> à </w:t>
-      </w:r>
-      <w:r>
-        <w:t>4</w:t>
-      </w:r>
-      <w:r>
-        <w:t xml:space="preserve"> semaines après la prise de vue.  </w:t>
+        <w:t xml:space="preserve">- Les photos sont livrées sous format numérique en haute définition 2 à 4 semaines après la prise de vue.  </w:t>
       </w:r>
     </w:p>
     <w:p>
@@ -321,13 +276,7 @@
       </w:r>
       <w:proofErr w:type="spellEnd"/>
       <w:r>
-        <w:t xml:space="preserve"> de droits est accordée pour un usage </w:t>
-      </w:r>
-      <w:r>
-        <w:t xml:space="preserve">national comme </w:t>
-      </w:r>
-      <w:r>
-        <w:t xml:space="preserve">international, sans restriction de pays.  </w:t>
+        <w:t xml:space="preserve"> de droits est accordée pour un usage national comme international, sans restriction de pays.  </w:t>
       </w:r>
     </w:p>
     <w:p/>
@@ -414,15 +363,7 @@
     </w:p>
     <w:p>
       <w:r>
-        <w:t xml:space="preserve">Interdiction de revente : Les images ne peuvent en aucun cas être revendues, transférées, </w:t>
-      </w:r>
-      <w:proofErr w:type="gramStart"/>
-      <w:r>
-        <w:t>cédées</w:t>
-      </w:r>
-      <w:proofErr w:type="gramEnd"/>
-      <w:r>
-        <w:t xml:space="preserve"> ou sous-licenciées à des tiers sans l’accord écrit du photographe.  </w:t>
+        <w:t xml:space="preserve">Interdiction de revente : Les images ne peuvent en aucun cas être revendues, transférées, cédées ou sous-licenciées à des tiers sans l’accord écrit du photographe.  </w:t>
       </w:r>
     </w:p>
     <w:p/>
@@ -434,13 +375,7 @@
     <w:p/>
     <w:p>
       <w:r>
-        <w:t>8.</w:t>
-      </w:r>
-      <w:r>
-        <w:t>6</w:t>
-      </w:r>
-      <w:r>
-        <w:t>. Sanctions en cas de non-respec</w:t>
+        <w:t>8.6. Sanctions en cas de non-respec</w:t>
       </w:r>
       <w:r>
         <w:t>t</w:t>
@@ -591,7 +526,7 @@
 </file>
 
 <file path=word/styles.xml><?xml version="1.0" encoding="utf-8"?>
-<w:styles xmlns:mc="http://schemas.openxmlformats.org/markup-compatibility/2006" xmlns:r="http://schemas.openxmlformats.org/officeDocument/2006/relationships" xmlns:w="http://schemas.openxmlformats.org/wordprocessingml/2006/main" xmlns:w14="http://schemas.microsoft.com/office/word/2010/wordml" xmlns:w15="http://schemas.microsoft.com/office/word/2012/wordml" xmlns:w16cid="http://schemas.microsoft.com/office/word/2016/wordml/cid" xmlns:w16se="http://schemas.microsoft.com/office/word/2015/wordml/symex" mc:Ignorable="w14 w15 w16se w16cid">
+<w:styles xmlns:mc="http://schemas.openxmlformats.org/markup-compatibility/2006" xmlns:r="http://schemas.openxmlformats.org/officeDocument/2006/relationships" xmlns:w="http://schemas.openxmlformats.org/wordprocessingml/2006/main" xmlns:w14="http://schemas.microsoft.com/office/word/2010/wordml" xmlns:w15="http://schemas.microsoft.com/office/word/2012/wordml" xmlns:w16cex="http://schemas.microsoft.com/office/word/2018/wordml/cex" xmlns:w16cid="http://schemas.microsoft.com/office/word/2016/wordml/cid" xmlns:w16="http://schemas.microsoft.com/office/word/2018/wordml" xmlns:w16du="http://schemas.microsoft.com/office/word/2023/wordml/word16du" xmlns:w16sdtdh="http://schemas.microsoft.com/office/word/2020/wordml/sdtdatahash" xmlns:w16sdtfl="http://schemas.microsoft.com/office/word/2024/wordml/sdtformatlock" xmlns:w16se="http://schemas.microsoft.com/office/word/2015/wordml/symex" mc:Ignorable="w14 w15 w16se w16cid w16 w16cex w16sdtdh w16sdtfl w16du">
   <w:docDefaults>
     <w:rPrDefault>
       <w:rPr>
@@ -603,7 +538,7 @@
     </w:rPrDefault>
     <w:pPrDefault/>
   </w:docDefaults>
-  <w:latentStyles w:defLockedState="0" w:defUIPriority="99" w:defSemiHidden="0" w:defUnhideWhenUsed="0" w:defQFormat="0" w:count="375">
+  <w:latentStyles w:defLockedState="0" w:defUIPriority="99" w:defSemiHidden="0" w:defUnhideWhenUsed="0" w:defQFormat="0" w:count="376">
     <w:lsdException w:name="Normal" w:uiPriority="0" w:qFormat="1"/>
     <w:lsdException w:name="heading 1" w:uiPriority="9" w:qFormat="1"/>
     <w:lsdException w:name="heading 2" w:semiHidden="1" w:uiPriority="9" w:unhideWhenUsed="1" w:qFormat="1"/>
@@ -979,10 +914,12 @@
     <w:lsdException w:name="Smart Hyperlink" w:semiHidden="1" w:unhideWhenUsed="1"/>
     <w:lsdException w:name="Hashtag" w:semiHidden="1" w:unhideWhenUsed="1"/>
     <w:lsdException w:name="Unresolved Mention" w:semiHidden="1" w:unhideWhenUsed="1"/>
+    <w:lsdException w:name="Smart Link" w:semiHidden="1" w:unhideWhenUsed="1"/>
   </w:latentStyles>
   <w:style w:type="paragraph" w:default="1" w:styleId="Normal">
     <w:name w:val="Normal"/>
     <w:qFormat/>
+    <w:rsid w:val="00C203B4"/>
   </w:style>
   <w:style w:type="character" w:default="1" w:styleId="Policepardfaut">
     <w:name w:val="Default Paragraph Font"/>

</xml_diff>